<commit_message>
Added second more complex Customization Plug in example
</commit_message>
<xml_diff>
--- a/ISVTestSDK/Customization PlugIn Guide.docx
+++ b/ISVTestSDK/Customization PlugIn Guide.docx
@@ -96,103 +96,12 @@
           <w:b/>
           <w:bCs/>
         </w:rPr>
-        <w:t xml:space="preserve">The </w:t>
-      </w:r>
-      <w:r>
-        <w:rPr>
-          <w:rStyle w:val="SubtleEmphasis"/>
-          <w:b/>
-          <w:bCs/>
-        </w:rPr>
-        <w:t>Customization Plug</w:t>
-      </w:r>
-      <w:r>
-        <w:rPr>
-          <w:rStyle w:val="SubtleEmphasis"/>
-          <w:b/>
-          <w:bCs/>
-        </w:rPr>
-        <w:t>-</w:t>
-      </w:r>
-      <w:r>
-        <w:rPr>
-          <w:rStyle w:val="SubtleEmphasis"/>
-          <w:b/>
-          <w:bCs/>
-        </w:rPr>
-        <w:t xml:space="preserve">In </w:t>
-      </w:r>
-      <w:r>
-        <w:rPr>
-          <w:rStyle w:val="SubtleEmphasis"/>
-          <w:b/>
-          <w:bCs/>
-        </w:rPr>
-        <w:t xml:space="preserve">code </w:t>
-      </w:r>
-      <w:r>
-        <w:rPr>
-          <w:rStyle w:val="SubtleEmphasis"/>
-          <w:b/>
-          <w:bCs/>
-        </w:rPr>
-        <w:t xml:space="preserve">works </w:t>
-      </w:r>
-      <w:r>
-        <w:rPr>
-          <w:rStyle w:val="SubtleEmphasis"/>
-          <w:b/>
-          <w:bCs/>
-        </w:rPr>
-        <w:t>the same</w:t>
-      </w:r>
-      <w:r>
-        <w:rPr>
-          <w:rStyle w:val="SubtleEmphasis"/>
-          <w:b/>
-          <w:bCs/>
-        </w:rPr>
-        <w:t xml:space="preserve"> as Acumatica Framework code</w:t>
-      </w:r>
-      <w:r>
-        <w:rPr>
-          <w:rStyle w:val="SubtleEmphasis"/>
-          <w:b/>
-          <w:bCs/>
-        </w:rPr>
-        <w:t>.</w:t>
-      </w:r>
-    </w:p>
-    <w:p>
-      <w:r>
-        <w:t xml:space="preserve">1) </w:t>
-      </w:r>
-      <w:r>
-        <w:t>Instantiate</w:t>
-      </w:r>
-      <w:r>
-        <w:t xml:space="preserve"> an instance of a graph </w:t>
-      </w:r>
-      <w:r>
-        <w:t>– while</w:t>
-      </w:r>
-      <w:r>
-        <w:t xml:space="preserve"> </w:t>
-      </w:r>
-      <w:r>
-        <w:t>“using” the</w:t>
-      </w:r>
-      <w:r>
-        <w:t xml:space="preserve"> </w:t>
-      </w:r>
-      <w:r>
-        <w:t>associated</w:t>
-      </w:r>
-      <w:r>
-        <w:t xml:space="preserve"> </w:t>
-      </w:r>
-      <w:r>
-        <w:t>namespace for that object</w:t>
+        <w:t>The Customization Plug-In code works the same as Acumatica Framework code.</w:t>
+      </w:r>
+    </w:p>
+    <w:p>
+      <w:r>
+        <w:t>1) Instantiate an instance of a graph – while “using” the associated namespace for that object</w:t>
       </w:r>
     </w:p>
     <w:p>
@@ -207,18 +116,9 @@
     </w:p>
     <w:p>
       <w:r>
-        <w:t xml:space="preserve">4) </w:t>
-      </w:r>
-      <w:r>
-        <w:t>Save the now filled graph instance.</w:t>
-      </w:r>
-    </w:p>
-    <w:p/>
-    <w:p/>
-    <w:p/>
-    <w:p/>
-    <w:p/>
-    <w:p/>
+        <w:t>4) Save the now filled graph instance.</w:t>
+      </w:r>
+    </w:p>
     <w:p/>
     <w:p>
       <w:pPr>
@@ -241,7 +141,7 @@
     <w:bookmarkEnd w:id="0"/>
     <w:p>
       <w:r>
-        <w:object w:dxaOrig="9360" w:dyaOrig="9343" w14:anchorId="5ECA5E53">
+        <w:object w:dxaOrig="1488" w:dyaOrig="991" w14:anchorId="5ECA5E53">
           <v:shapetype id="_x0000_t75" coordsize="21600,21600" o:spt="75" o:preferrelative="t" path="m@4@5l@4@11@9@11@9@5xe" filled="f" stroked="f">
             <v:stroke joinstyle="miter"/>
             <v:formulas>
@@ -261,20 +161,27 @@
             <v:path o:extrusionok="f" gradientshapeok="t" o:connecttype="rect"/>
             <o:lock v:ext="edit" aspectratio="t"/>
           </v:shapetype>
-          <v:shape id="_x0000_i1037" type="#_x0000_t75" style="width:468pt;height:467.25pt" o:ole="">
+          <v:shape id="_x0000_i1052" type="#_x0000_t75" style="width:74.25pt;height:49.5pt" o:ole="">
             <v:imagedata r:id="rId6" o:title=""/>
             <w10:bordertop type="single" width="4"/>
             <w10:borderleft type="single" width="4"/>
             <w10:borderbottom type="single" width="4"/>
             <w10:borderright type="single" width="4"/>
           </v:shape>
-          <o:OLEObject Type="Embed" ProgID="Word.OpenDocumentText.12" ShapeID="_x0000_i1037" DrawAspect="Content" ObjectID="_1737360243" r:id="rId7"/>
+          <o:OLEObject Type="Embed" ProgID="Word.OpenDocumentText.12" ShapeID="_x0000_i1052" DrawAspect="Icon" ObjectID="_1738569935" r:id="rId7"/>
         </w:object>
       </w:r>
-    </w:p>
-    <w:p/>
-    <w:p/>
-    <w:p/>
+      <w:bookmarkStart w:id="1" w:name="_MON_1738569758"/>
+      <w:bookmarkEnd w:id="1"/>
+      <w:r>
+        <w:object w:dxaOrig="1488" w:dyaOrig="991" w14:anchorId="565C7BA3">
+          <v:shape id="_x0000_i1053" type="#_x0000_t75" style="width:74.25pt;height:49.5pt" o:ole="">
+            <v:imagedata r:id="rId8" o:title=""/>
+          </v:shape>
+          <o:OLEObject Type="Embed" ProgID="Word.OpenDocumentText.12" ShapeID="_x0000_i1053" DrawAspect="Icon" ObjectID="_1738569936" r:id="rId9"/>
+        </w:object>
+      </w:r>
+    </w:p>
     <w:sectPr>
       <w:pgSz w:w="12240" w:h="15840"/>
       <w:pgMar w:top="1440" w:right="1440" w:bottom="1440" w:left="1440" w:header="720" w:footer="720" w:gutter="0"/>

</xml_diff>

<commit_message>
Updated Customization PlugIn Guide with more detailed instruction
</commit_message>
<xml_diff>
--- a/ISVTestSDK/Customization PlugIn Guide.docx
+++ b/ISVTestSDK/Customization PlugIn Guide.docx
@@ -119,6 +119,1102 @@
         <w:t>4) Save the now filled graph instance.</w:t>
       </w:r>
     </w:p>
+    <w:p>
+      <w:pPr>
+        <w:jc w:val="center"/>
+        <w:rPr>
+          <w:b/>
+          <w:bCs/>
+        </w:rPr>
+      </w:pPr>
+      <w:r>
+        <w:rPr>
+          <w:b/>
+          <w:bCs/>
+        </w:rPr>
+        <w:t>*</w:t>
+      </w:r>
+      <w:r>
+        <w:rPr>
+          <w:b/>
+          <w:bCs/>
+        </w:rPr>
+        <w:t xml:space="preserve">See next Page for Simple examples and </w:t>
+      </w:r>
+      <w:r>
+        <w:rPr>
+          <w:b/>
+          <w:bCs/>
+        </w:rPr>
+        <w:t>explanation*</w:t>
+      </w:r>
+    </w:p>
+    <w:p/>
+    <w:p/>
+    <w:p/>
+    <w:p/>
+    <w:p/>
+    <w:p>
+      <w:r>
+        <w:lastRenderedPageBreak/>
+        <w:drawing>
+          <wp:inline distT="0" distB="0" distL="0" distR="0" wp14:anchorId="0111BE77" wp14:editId="1C598004">
+            <wp:extent cx="5943600" cy="2240280"/>
+            <wp:effectExtent l="0" t="0" r="0" b="7620"/>
+            <wp:docPr id="4" name="Picture 4" descr="Graphical user interface, application&#10;&#10;Description automatically generated"/>
+            <wp:cNvGraphicFramePr>
+              <a:graphicFrameLocks xmlns:a="http://schemas.openxmlformats.org/drawingml/2006/main" noChangeAspect="1"/>
+            </wp:cNvGraphicFramePr>
+            <a:graphic xmlns:a="http://schemas.openxmlformats.org/drawingml/2006/main">
+              <a:graphicData uri="http://schemas.openxmlformats.org/drawingml/2006/picture">
+                <pic:pic xmlns:pic="http://schemas.openxmlformats.org/drawingml/2006/picture">
+                  <pic:nvPicPr>
+                    <pic:cNvPr id="4" name="Picture 4" descr="Graphical user interface, application&#10;&#10;Description automatically generated"/>
+                    <pic:cNvPicPr/>
+                  </pic:nvPicPr>
+                  <pic:blipFill>
+                    <a:blip r:embed="rId6"/>
+                    <a:stretch>
+                      <a:fillRect/>
+                    </a:stretch>
+                  </pic:blipFill>
+                  <pic:spPr>
+                    <a:xfrm>
+                      <a:off x="0" y="0"/>
+                      <a:ext cx="5943600" cy="2240280"/>
+                    </a:xfrm>
+                    <a:prstGeom prst="rect">
+                      <a:avLst/>
+                    </a:prstGeom>
+                  </pic:spPr>
+                </pic:pic>
+              </a:graphicData>
+            </a:graphic>
+          </wp:inline>
+        </w:drawing>
+      </w:r>
+    </w:p>
+    <w:p>
+      <w:pPr>
+        <w:ind w:firstLine="720"/>
+        <w:rPr>
+          <w:b/>
+          <w:bCs/>
+        </w:rPr>
+      </w:pPr>
+      <w:r>
+        <w:rPr>
+          <w:b/>
+          <w:bCs/>
+          <w:highlight w:val="yellow"/>
+        </w:rPr>
+        <w:t>//</w:t>
+      </w:r>
+      <w:r>
+        <w:rPr>
+          <w:b/>
+          <w:bCs/>
+          <w:highlight w:val="yellow"/>
+        </w:rPr>
+        <w:t xml:space="preserve"> </w:t>
+      </w:r>
+      <w:proofErr w:type="spellStart"/>
+      <w:r>
+        <w:rPr>
+          <w:b/>
+          <w:bCs/>
+          <w:highlight w:val="yellow"/>
+        </w:rPr>
+        <w:t>RoleAccess</w:t>
+      </w:r>
+      <w:proofErr w:type="spellEnd"/>
+      <w:r>
+        <w:rPr>
+          <w:b/>
+          <w:bCs/>
+          <w:highlight w:val="yellow"/>
+        </w:rPr>
+        <w:t xml:space="preserve"> graph = Business Logic name</w:t>
+      </w:r>
+      <w:r>
+        <w:rPr>
+          <w:b/>
+          <w:bCs/>
+        </w:rPr>
+        <w:t xml:space="preserve">     </w:t>
+      </w:r>
+    </w:p>
+    <w:p>
+      <w:pPr>
+        <w:ind w:left="720"/>
+        <w:rPr>
+          <w:rStyle w:val="csharp-punctuation"/>
+          <w:rFonts w:ascii="Courier New" w:hAnsi="Courier New" w:cs="Courier New"/>
+          <w:color w:val="008000"/>
+          <w:sz w:val="20"/>
+          <w:szCs w:val="20"/>
+        </w:rPr>
+      </w:pPr>
+      <w:proofErr w:type="spellStart"/>
+      <w:r>
+        <w:rPr>
+          <w:rStyle w:val="csharp-variable"/>
+          <w:rFonts w:ascii="Courier New" w:hAnsi="Courier New" w:cs="Courier New"/>
+          <w:color w:val="000000"/>
+          <w:sz w:val="20"/>
+          <w:szCs w:val="20"/>
+          <w:highlight w:val="yellow"/>
+        </w:rPr>
+        <w:t>RoleAccess</w:t>
+      </w:r>
+      <w:proofErr w:type="spellEnd"/>
+      <w:r>
+        <w:rPr>
+          <w:rStyle w:val="csharp-variable"/>
+          <w:rFonts w:ascii="Courier New" w:hAnsi="Courier New" w:cs="Courier New"/>
+          <w:color w:val="000000"/>
+          <w:sz w:val="20"/>
+          <w:szCs w:val="20"/>
+        </w:rPr>
+        <w:t> </w:t>
+      </w:r>
+      <w:r>
+        <w:rPr>
+          <w:rStyle w:val="csharp-variable"/>
+          <w:rFonts w:ascii="Courier New" w:hAnsi="Courier New" w:cs="Courier New"/>
+          <w:color w:val="000000"/>
+          <w:sz w:val="20"/>
+          <w:szCs w:val="20"/>
+          <w:highlight w:val="yellow"/>
+        </w:rPr>
+        <w:t>graph</w:t>
+      </w:r>
+      <w:r>
+        <w:rPr>
+          <w:rStyle w:val="csharp-variable"/>
+          <w:rFonts w:ascii="Courier New" w:hAnsi="Courier New" w:cs="Courier New"/>
+          <w:color w:val="000000"/>
+          <w:sz w:val="20"/>
+          <w:szCs w:val="20"/>
+        </w:rPr>
+        <w:t> </w:t>
+      </w:r>
+      <w:r>
+        <w:rPr>
+          <w:rStyle w:val="csharp-operator"/>
+          <w:rFonts w:ascii="Courier New" w:hAnsi="Courier New" w:cs="Courier New"/>
+          <w:color w:val="800080"/>
+          <w:sz w:val="20"/>
+          <w:szCs w:val="20"/>
+        </w:rPr>
+        <w:t>= </w:t>
+      </w:r>
+      <w:proofErr w:type="spellStart"/>
+      <w:r>
+        <w:rPr>
+          <w:rStyle w:val="csharp-variable"/>
+          <w:rFonts w:ascii="Courier New" w:hAnsi="Courier New" w:cs="Courier New"/>
+          <w:color w:val="000000"/>
+          <w:sz w:val="20"/>
+          <w:szCs w:val="20"/>
+        </w:rPr>
+        <w:t>PXGraph</w:t>
+      </w:r>
+      <w:r>
+        <w:rPr>
+          <w:rStyle w:val="csharp-punctuation"/>
+          <w:rFonts w:ascii="Courier New" w:hAnsi="Courier New" w:cs="Courier New"/>
+          <w:color w:val="008000"/>
+          <w:sz w:val="20"/>
+          <w:szCs w:val="20"/>
+        </w:rPr>
+        <w:t>.</w:t>
+      </w:r>
+      <w:r>
+        <w:rPr>
+          <w:rStyle w:val="csharp-variable"/>
+          <w:rFonts w:ascii="Courier New" w:hAnsi="Courier New" w:cs="Courier New"/>
+          <w:color w:val="000000"/>
+          <w:sz w:val="20"/>
+          <w:szCs w:val="20"/>
+        </w:rPr>
+        <w:t>CreateInstance</w:t>
+      </w:r>
+      <w:proofErr w:type="spellEnd"/>
+      <w:r>
+        <w:rPr>
+          <w:rStyle w:val="csharp-operator"/>
+          <w:rFonts w:ascii="Courier New" w:hAnsi="Courier New" w:cs="Courier New"/>
+          <w:color w:val="800080"/>
+          <w:sz w:val="20"/>
+          <w:szCs w:val="20"/>
+        </w:rPr>
+        <w:t>&lt;</w:t>
+      </w:r>
+      <w:proofErr w:type="spellStart"/>
+      <w:r>
+        <w:rPr>
+          <w:rStyle w:val="csharp-variable"/>
+          <w:rFonts w:ascii="Courier New" w:hAnsi="Courier New" w:cs="Courier New"/>
+          <w:color w:val="000000"/>
+          <w:sz w:val="20"/>
+          <w:szCs w:val="20"/>
+          <w:highlight w:val="yellow"/>
+        </w:rPr>
+        <w:t>RoleAccess</w:t>
+      </w:r>
+      <w:proofErr w:type="spellEnd"/>
+      <w:r>
+        <w:rPr>
+          <w:rStyle w:val="csharp-operator"/>
+          <w:rFonts w:ascii="Courier New" w:hAnsi="Courier New" w:cs="Courier New"/>
+          <w:color w:val="800080"/>
+          <w:sz w:val="20"/>
+          <w:szCs w:val="20"/>
+        </w:rPr>
+        <w:t>&gt;</w:t>
+      </w:r>
+      <w:r>
+        <w:rPr>
+          <w:rStyle w:val="csharp-punctuation"/>
+          <w:rFonts w:ascii="Courier New" w:hAnsi="Courier New" w:cs="Courier New"/>
+          <w:color w:val="008000"/>
+          <w:sz w:val="20"/>
+          <w:szCs w:val="20"/>
+        </w:rPr>
+        <w:t>();</w:t>
+      </w:r>
+      <w:r>
+        <w:rPr>
+          <w:rFonts w:ascii="Courier New" w:hAnsi="Courier New" w:cs="Courier New"/>
+          <w:color w:val="666666"/>
+          <w:sz w:val="20"/>
+          <w:szCs w:val="20"/>
+        </w:rPr>
+        <w:br/>
+      </w:r>
+      <w:r>
+        <w:rPr>
+          <w:b/>
+          <w:bCs/>
+        </w:rPr>
+        <w:t>//</w:t>
+      </w:r>
+      <w:proofErr w:type="spellStart"/>
+      <w:r>
+        <w:rPr>
+          <w:b/>
+          <w:bCs/>
+        </w:rPr>
+        <w:t>graph</w:t>
+      </w:r>
+      <w:r>
+        <w:rPr>
+          <w:b/>
+          <w:bCs/>
+        </w:rPr>
+        <w:t>.</w:t>
+      </w:r>
+      <w:r>
+        <w:rPr>
+          <w:b/>
+          <w:bCs/>
+          <w:highlight w:val="green"/>
+        </w:rPr>
+        <w:t>Roles</w:t>
+      </w:r>
+      <w:r>
+        <w:rPr>
+          <w:b/>
+          <w:bCs/>
+        </w:rPr>
+        <w:t>.</w:t>
+      </w:r>
+      <w:r>
+        <w:rPr>
+          <w:b/>
+          <w:bCs/>
+        </w:rPr>
+        <w:t>Insert</w:t>
+      </w:r>
+      <w:proofErr w:type="spellEnd"/>
+      <w:r>
+        <w:rPr>
+          <w:b/>
+          <w:bCs/>
+        </w:rPr>
+        <w:t xml:space="preserve"> = </w:t>
+      </w:r>
+      <w:r>
+        <w:rPr>
+          <w:b/>
+          <w:bCs/>
+          <w:highlight w:val="green"/>
+        </w:rPr>
+        <w:t>Roles</w:t>
+      </w:r>
+      <w:r>
+        <w:rPr>
+          <w:b/>
+          <w:bCs/>
+          <w:highlight w:val="green"/>
+        </w:rPr>
+        <w:t xml:space="preserve"> view name</w:t>
+      </w:r>
+      <w:r>
+        <w:rPr>
+          <w:b/>
+          <w:bCs/>
+        </w:rPr>
+        <w:t>, .Insert is pressing the insert “+” button</w:t>
+      </w:r>
+      <w:r>
+        <w:rPr>
+          <w:b/>
+          <w:bCs/>
+        </w:rPr>
+        <w:br/>
+      </w:r>
+      <w:r>
+        <w:rPr>
+          <w:rStyle w:val="whitespace"/>
+          <w:rFonts w:ascii="Courier New" w:hAnsi="Courier New" w:cs="Courier New"/>
+          <w:color w:val="666666"/>
+          <w:sz w:val="20"/>
+          <w:szCs w:val="20"/>
+        </w:rPr>
+        <w:t>     </w:t>
+      </w:r>
+      <w:r>
+        <w:rPr>
+          <w:rStyle w:val="csharp-keyword"/>
+          <w:rFonts w:ascii="Courier New" w:hAnsi="Courier New" w:cs="Courier New"/>
+          <w:color w:val="0000FF"/>
+          <w:sz w:val="20"/>
+          <w:szCs w:val="20"/>
+        </w:rPr>
+        <w:t>var </w:t>
+      </w:r>
+      <w:proofErr w:type="spellStart"/>
+      <w:r>
+        <w:rPr>
+          <w:rStyle w:val="csharp-variable"/>
+          <w:rFonts w:ascii="Courier New" w:hAnsi="Courier New" w:cs="Courier New"/>
+          <w:color w:val="000000"/>
+          <w:sz w:val="20"/>
+          <w:szCs w:val="20"/>
+          <w:highlight w:val="green"/>
+        </w:rPr>
+        <w:t>exRoles</w:t>
+      </w:r>
+      <w:proofErr w:type="spellEnd"/>
+      <w:r>
+        <w:rPr>
+          <w:rStyle w:val="csharp-operator"/>
+          <w:rFonts w:ascii="Courier New" w:hAnsi="Courier New" w:cs="Courier New"/>
+          <w:color w:val="800080"/>
+          <w:sz w:val="20"/>
+          <w:szCs w:val="20"/>
+        </w:rPr>
+        <w:t>= </w:t>
+      </w:r>
+      <w:proofErr w:type="spellStart"/>
+      <w:r>
+        <w:rPr>
+          <w:rStyle w:val="csharp-variable"/>
+          <w:rFonts w:ascii="Courier New" w:hAnsi="Courier New" w:cs="Courier New"/>
+          <w:color w:val="000000"/>
+          <w:sz w:val="20"/>
+          <w:szCs w:val="20"/>
+          <w:highlight w:val="yellow"/>
+        </w:rPr>
+        <w:t>graph</w:t>
+      </w:r>
+      <w:r>
+        <w:rPr>
+          <w:rStyle w:val="csharp-punctuation"/>
+          <w:rFonts w:ascii="Courier New" w:hAnsi="Courier New" w:cs="Courier New"/>
+          <w:color w:val="008000"/>
+          <w:sz w:val="20"/>
+          <w:szCs w:val="20"/>
+        </w:rPr>
+        <w:t>.</w:t>
+      </w:r>
+      <w:r>
+        <w:rPr>
+          <w:rStyle w:val="csharp-property"/>
+          <w:rFonts w:ascii="Courier New" w:hAnsi="Courier New" w:cs="Courier New"/>
+          <w:color w:val="000000"/>
+          <w:sz w:val="20"/>
+          <w:szCs w:val="20"/>
+          <w:highlight w:val="green"/>
+        </w:rPr>
+        <w:t>Roles</w:t>
+      </w:r>
+      <w:r>
+        <w:rPr>
+          <w:rStyle w:val="csharp-punctuation"/>
+          <w:rFonts w:ascii="Courier New" w:hAnsi="Courier New" w:cs="Courier New"/>
+          <w:color w:val="008000"/>
+          <w:sz w:val="20"/>
+          <w:szCs w:val="20"/>
+        </w:rPr>
+        <w:t>.</w:t>
+      </w:r>
+      <w:r>
+        <w:rPr>
+          <w:rStyle w:val="csharp-property"/>
+          <w:rFonts w:ascii="Courier New" w:hAnsi="Courier New" w:cs="Courier New"/>
+          <w:color w:val="000000"/>
+          <w:sz w:val="20"/>
+          <w:szCs w:val="20"/>
+        </w:rPr>
+        <w:t>Insert</w:t>
+      </w:r>
+      <w:proofErr w:type="spellEnd"/>
+      <w:r>
+        <w:rPr>
+          <w:rStyle w:val="csharp-punctuation"/>
+          <w:rFonts w:ascii="Courier New" w:hAnsi="Courier New" w:cs="Courier New"/>
+          <w:color w:val="008000"/>
+          <w:sz w:val="20"/>
+          <w:szCs w:val="20"/>
+        </w:rPr>
+        <w:t>();</w:t>
+      </w:r>
+      <w:r>
+        <w:rPr>
+          <w:rFonts w:ascii="Courier New" w:hAnsi="Courier New" w:cs="Courier New"/>
+          <w:color w:val="666666"/>
+          <w:sz w:val="20"/>
+          <w:szCs w:val="20"/>
+        </w:rPr>
+        <w:br/>
+      </w:r>
+      <w:r>
+        <w:rPr>
+          <w:rStyle w:val="whitespace"/>
+          <w:rFonts w:ascii="Courier New" w:hAnsi="Courier New" w:cs="Courier New"/>
+          <w:color w:val="666666"/>
+          <w:sz w:val="20"/>
+          <w:szCs w:val="20"/>
+        </w:rPr>
+        <w:t>      </w:t>
+      </w:r>
+      <w:r>
+        <w:rPr>
+          <w:b/>
+          <w:bCs/>
+          <w:highlight w:val="cyan"/>
+        </w:rPr>
+        <w:t>//</w:t>
+      </w:r>
+      <w:proofErr w:type="spellStart"/>
+      <w:r>
+        <w:rPr>
+          <w:b/>
+          <w:bCs/>
+          <w:highlight w:val="cyan"/>
+        </w:rPr>
+        <w:t>Rolename</w:t>
+      </w:r>
+      <w:proofErr w:type="spellEnd"/>
+      <w:r>
+        <w:rPr>
+          <w:b/>
+          <w:bCs/>
+          <w:highlight w:val="cyan"/>
+        </w:rPr>
+        <w:t xml:space="preserve"> = Data Field name</w:t>
+      </w:r>
+      <w:r>
+        <w:rPr>
+          <w:rFonts w:ascii="Courier New" w:hAnsi="Courier New" w:cs="Courier New"/>
+          <w:color w:val="666666"/>
+          <w:sz w:val="20"/>
+          <w:szCs w:val="20"/>
+        </w:rPr>
+        <w:br/>
+      </w:r>
+      <w:r>
+        <w:rPr>
+          <w:rStyle w:val="whitespace"/>
+          <w:rFonts w:ascii="Courier New" w:hAnsi="Courier New" w:cs="Courier New"/>
+          <w:color w:val="666666"/>
+          <w:sz w:val="20"/>
+          <w:szCs w:val="20"/>
+        </w:rPr>
+        <w:t>     </w:t>
+      </w:r>
+      <w:proofErr w:type="spellStart"/>
+      <w:r>
+        <w:rPr>
+          <w:rStyle w:val="csharp-variable"/>
+          <w:rFonts w:ascii="Courier New" w:hAnsi="Courier New" w:cs="Courier New"/>
+          <w:color w:val="000000"/>
+          <w:sz w:val="20"/>
+          <w:szCs w:val="20"/>
+          <w:highlight w:val="green"/>
+        </w:rPr>
+        <w:t>exRoles</w:t>
+      </w:r>
+      <w:r>
+        <w:rPr>
+          <w:rStyle w:val="csharp-punctuation"/>
+          <w:rFonts w:ascii="Courier New" w:hAnsi="Courier New" w:cs="Courier New"/>
+          <w:color w:val="008000"/>
+          <w:sz w:val="20"/>
+          <w:szCs w:val="20"/>
+        </w:rPr>
+        <w:t>.</w:t>
+      </w:r>
+      <w:r>
+        <w:rPr>
+          <w:rStyle w:val="csharp-property"/>
+          <w:rFonts w:ascii="Courier New" w:hAnsi="Courier New" w:cs="Courier New"/>
+          <w:color w:val="000000"/>
+          <w:sz w:val="20"/>
+          <w:szCs w:val="20"/>
+          <w:highlight w:val="cyan"/>
+        </w:rPr>
+        <w:t>Rolename</w:t>
+      </w:r>
+      <w:proofErr w:type="spellEnd"/>
+      <w:r>
+        <w:rPr>
+          <w:rStyle w:val="csharp-operator"/>
+          <w:rFonts w:ascii="Courier New" w:hAnsi="Courier New" w:cs="Courier New"/>
+          <w:color w:val="800080"/>
+          <w:sz w:val="20"/>
+          <w:szCs w:val="20"/>
+        </w:rPr>
+        <w:t>=</w:t>
+      </w:r>
+      <w:r>
+        <w:rPr>
+          <w:rStyle w:val="csharp-string"/>
+          <w:rFonts w:ascii="Courier New" w:hAnsi="Courier New" w:cs="Courier New"/>
+          <w:color w:val="FF0000"/>
+          <w:sz w:val="20"/>
+          <w:szCs w:val="20"/>
+        </w:rPr>
+        <w:t>"</w:t>
+      </w:r>
+      <w:proofErr w:type="spellStart"/>
+      <w:r>
+        <w:rPr>
+          <w:rStyle w:val="csharp-string"/>
+          <w:rFonts w:ascii="Courier New" w:hAnsi="Courier New" w:cs="Courier New"/>
+          <w:color w:val="FF0000"/>
+          <w:sz w:val="20"/>
+          <w:szCs w:val="20"/>
+        </w:rPr>
+        <w:t>TestRole</w:t>
+      </w:r>
+      <w:proofErr w:type="spellEnd"/>
+      <w:r>
+        <w:rPr>
+          <w:rStyle w:val="csharp-string"/>
+          <w:rFonts w:ascii="Courier New" w:hAnsi="Courier New" w:cs="Courier New"/>
+          <w:color w:val="FF0000"/>
+          <w:sz w:val="20"/>
+          <w:szCs w:val="20"/>
+        </w:rPr>
+        <w:t>"</w:t>
+      </w:r>
+      <w:r>
+        <w:rPr>
+          <w:rStyle w:val="csharp-punctuation"/>
+          <w:rFonts w:ascii="Courier New" w:hAnsi="Courier New" w:cs="Courier New"/>
+          <w:color w:val="008000"/>
+          <w:sz w:val="20"/>
+          <w:szCs w:val="20"/>
+        </w:rPr>
+        <w:t>;</w:t>
+      </w:r>
+      <w:r>
+        <w:rPr>
+          <w:rFonts w:ascii="Courier New" w:hAnsi="Courier New" w:cs="Courier New"/>
+          <w:color w:val="666666"/>
+          <w:sz w:val="20"/>
+          <w:szCs w:val="20"/>
+        </w:rPr>
+        <w:br/>
+      </w:r>
+      <w:r>
+        <w:rPr>
+          <w:rStyle w:val="whitespace"/>
+          <w:rFonts w:ascii="Courier New" w:hAnsi="Courier New" w:cs="Courier New"/>
+          <w:color w:val="666666"/>
+          <w:sz w:val="20"/>
+          <w:szCs w:val="20"/>
+        </w:rPr>
+        <w:t xml:space="preserve">    </w:t>
+      </w:r>
+      <w:r>
+        <w:rPr>
+          <w:rStyle w:val="whitespace"/>
+          <w:rFonts w:ascii="Courier New" w:hAnsi="Courier New" w:cs="Courier New"/>
+          <w:color w:val="666666"/>
+          <w:sz w:val="20"/>
+          <w:szCs w:val="20"/>
+        </w:rPr>
+        <w:t xml:space="preserve"> </w:t>
+      </w:r>
+      <w:proofErr w:type="spellStart"/>
+      <w:r>
+        <w:rPr>
+          <w:rStyle w:val="csharp-variable"/>
+          <w:rFonts w:ascii="Courier New" w:hAnsi="Courier New" w:cs="Courier New"/>
+          <w:color w:val="000000"/>
+          <w:sz w:val="20"/>
+          <w:szCs w:val="20"/>
+          <w:highlight w:val="green"/>
+        </w:rPr>
+        <w:t>exRoles</w:t>
+      </w:r>
+      <w:r>
+        <w:rPr>
+          <w:rStyle w:val="csharp-punctuation"/>
+          <w:rFonts w:ascii="Courier New" w:hAnsi="Courier New" w:cs="Courier New"/>
+          <w:color w:val="008000"/>
+          <w:sz w:val="20"/>
+          <w:szCs w:val="20"/>
+        </w:rPr>
+        <w:t>.</w:t>
+      </w:r>
+      <w:r>
+        <w:rPr>
+          <w:rStyle w:val="csharp-property"/>
+          <w:rFonts w:ascii="Courier New" w:hAnsi="Courier New" w:cs="Courier New"/>
+          <w:color w:val="000000"/>
+          <w:sz w:val="20"/>
+          <w:szCs w:val="20"/>
+          <w:highlight w:val="cyan"/>
+        </w:rPr>
+        <w:t>Descr</w:t>
+      </w:r>
+      <w:proofErr w:type="spellEnd"/>
+      <w:r>
+        <w:rPr>
+          <w:rStyle w:val="csharp-operator"/>
+          <w:rFonts w:ascii="Courier New" w:hAnsi="Courier New" w:cs="Courier New"/>
+          <w:color w:val="800080"/>
+          <w:sz w:val="20"/>
+          <w:szCs w:val="20"/>
+        </w:rPr>
+        <w:t>=</w:t>
+      </w:r>
+      <w:r>
+        <w:rPr>
+          <w:rStyle w:val="csharp-string"/>
+          <w:rFonts w:ascii="Courier New" w:hAnsi="Courier New" w:cs="Courier New"/>
+          <w:color w:val="FF0000"/>
+          <w:sz w:val="20"/>
+          <w:szCs w:val="20"/>
+        </w:rPr>
+        <w:t>"Test Role"</w:t>
+      </w:r>
+      <w:r>
+        <w:rPr>
+          <w:rStyle w:val="csharp-punctuation"/>
+          <w:rFonts w:ascii="Courier New" w:hAnsi="Courier New" w:cs="Courier New"/>
+          <w:color w:val="008000"/>
+          <w:sz w:val="20"/>
+          <w:szCs w:val="20"/>
+        </w:rPr>
+        <w:t>;</w:t>
+      </w:r>
+    </w:p>
+    <w:p>
+      <w:pPr>
+        <w:ind w:left="720"/>
+        <w:rPr>
+          <w:b/>
+          <w:bCs/>
+        </w:rPr>
+      </w:pPr>
+      <w:r>
+        <w:rPr>
+          <w:rFonts w:ascii="Courier New" w:hAnsi="Courier New" w:cs="Courier New"/>
+          <w:color w:val="666666"/>
+          <w:sz w:val="20"/>
+          <w:szCs w:val="20"/>
+        </w:rPr>
+        <w:br/>
+      </w:r>
+      <w:r>
+        <w:rPr>
+          <w:b/>
+          <w:bCs/>
+        </w:rPr>
+        <w:t xml:space="preserve">//to insert into the sub graph, you need to do the same, </w:t>
+      </w:r>
+      <w:proofErr w:type="spellStart"/>
+      <w:r>
+        <w:rPr>
+          <w:b/>
+          <w:bCs/>
+          <w:highlight w:val="green"/>
+        </w:rPr>
+        <w:t>UsersByRole</w:t>
+      </w:r>
+      <w:proofErr w:type="spellEnd"/>
+      <w:r>
+        <w:rPr>
+          <w:b/>
+          <w:bCs/>
+          <w:highlight w:val="green"/>
+        </w:rPr>
+        <w:t xml:space="preserve"> = the </w:t>
+      </w:r>
+      <w:proofErr w:type="spellStart"/>
+      <w:r>
+        <w:rPr>
+          <w:b/>
+          <w:bCs/>
+          <w:highlight w:val="green"/>
+        </w:rPr>
+        <w:t>viewname</w:t>
+      </w:r>
+      <w:proofErr w:type="spellEnd"/>
+      <w:r>
+        <w:rPr>
+          <w:b/>
+          <w:bCs/>
+          <w:highlight w:val="green"/>
+        </w:rPr>
+        <w:t xml:space="preserve"> </w:t>
+      </w:r>
+      <w:r>
+        <w:rPr>
+          <w:b/>
+          <w:bCs/>
+          <w:highlight w:val="green"/>
+        </w:rPr>
+        <w:t>of the sub graph</w:t>
+      </w:r>
+      <w:r>
+        <w:rPr>
+          <w:b/>
+          <w:bCs/>
+        </w:rPr>
+        <w:t>, and we need to press</w:t>
+      </w:r>
+      <w:r>
+        <w:rPr>
+          <w:b/>
+          <w:bCs/>
+        </w:rPr>
+        <w:t xml:space="preserve"> Insert</w:t>
+      </w:r>
+      <w:r>
+        <w:rPr>
+          <w:rFonts w:ascii="Courier New" w:hAnsi="Courier New" w:cs="Courier New"/>
+          <w:color w:val="666666"/>
+          <w:sz w:val="20"/>
+          <w:szCs w:val="20"/>
+        </w:rPr>
+        <w:br/>
+      </w:r>
+      <w:r>
+        <w:rPr>
+          <w:rStyle w:val="whitespace"/>
+          <w:rFonts w:ascii="Courier New" w:hAnsi="Courier New" w:cs="Courier New"/>
+          <w:color w:val="666666"/>
+          <w:sz w:val="20"/>
+          <w:szCs w:val="20"/>
+        </w:rPr>
+        <w:t>     </w:t>
+      </w:r>
+      <w:r>
+        <w:rPr>
+          <w:rStyle w:val="csharp-keyword"/>
+          <w:rFonts w:ascii="Courier New" w:hAnsi="Courier New" w:cs="Courier New"/>
+          <w:color w:val="0000FF"/>
+          <w:sz w:val="20"/>
+          <w:szCs w:val="20"/>
+        </w:rPr>
+        <w:t>var </w:t>
+      </w:r>
+      <w:proofErr w:type="spellStart"/>
+      <w:r>
+        <w:rPr>
+          <w:rStyle w:val="csharp-variable"/>
+          <w:rFonts w:ascii="Courier New" w:hAnsi="Courier New" w:cs="Courier New"/>
+          <w:color w:val="000000"/>
+          <w:sz w:val="20"/>
+          <w:szCs w:val="20"/>
+          <w:highlight w:val="green"/>
+        </w:rPr>
+        <w:t>usersInRoles</w:t>
+      </w:r>
+      <w:proofErr w:type="spellEnd"/>
+      <w:r>
+        <w:rPr>
+          <w:rStyle w:val="csharp-operator"/>
+          <w:rFonts w:ascii="Courier New" w:hAnsi="Courier New" w:cs="Courier New"/>
+          <w:color w:val="800080"/>
+          <w:sz w:val="20"/>
+          <w:szCs w:val="20"/>
+        </w:rPr>
+        <w:t>= </w:t>
+      </w:r>
+      <w:proofErr w:type="spellStart"/>
+      <w:r>
+        <w:rPr>
+          <w:rStyle w:val="csharp-variable"/>
+          <w:rFonts w:ascii="Courier New" w:hAnsi="Courier New" w:cs="Courier New"/>
+          <w:color w:val="000000"/>
+          <w:sz w:val="20"/>
+          <w:szCs w:val="20"/>
+          <w:highlight w:val="yellow"/>
+        </w:rPr>
+        <w:t>graph</w:t>
+      </w:r>
+      <w:r>
+        <w:rPr>
+          <w:rStyle w:val="csharp-punctuation"/>
+          <w:rFonts w:ascii="Courier New" w:hAnsi="Courier New" w:cs="Courier New"/>
+          <w:color w:val="008000"/>
+          <w:sz w:val="20"/>
+          <w:szCs w:val="20"/>
+        </w:rPr>
+        <w:t>.</w:t>
+      </w:r>
+      <w:r>
+        <w:rPr>
+          <w:rStyle w:val="csharp-property"/>
+          <w:rFonts w:ascii="Courier New" w:hAnsi="Courier New" w:cs="Courier New"/>
+          <w:color w:val="000000"/>
+          <w:sz w:val="20"/>
+          <w:szCs w:val="20"/>
+          <w:highlight w:val="green"/>
+        </w:rPr>
+        <w:t>UsersByRole</w:t>
+      </w:r>
+      <w:r>
+        <w:rPr>
+          <w:rStyle w:val="csharp-punctuation"/>
+          <w:rFonts w:ascii="Courier New" w:hAnsi="Courier New" w:cs="Courier New"/>
+          <w:color w:val="008000"/>
+          <w:sz w:val="20"/>
+          <w:szCs w:val="20"/>
+        </w:rPr>
+        <w:t>.</w:t>
+      </w:r>
+      <w:r>
+        <w:rPr>
+          <w:rStyle w:val="csharp-property"/>
+          <w:rFonts w:ascii="Courier New" w:hAnsi="Courier New" w:cs="Courier New"/>
+          <w:color w:val="000000"/>
+          <w:sz w:val="20"/>
+          <w:szCs w:val="20"/>
+        </w:rPr>
+        <w:t>Insert</w:t>
+      </w:r>
+      <w:proofErr w:type="spellEnd"/>
+      <w:r>
+        <w:rPr>
+          <w:rStyle w:val="csharp-punctuation"/>
+          <w:rFonts w:ascii="Courier New" w:hAnsi="Courier New" w:cs="Courier New"/>
+          <w:color w:val="008000"/>
+          <w:sz w:val="20"/>
+          <w:szCs w:val="20"/>
+        </w:rPr>
+        <w:t>();</w:t>
+      </w:r>
+      <w:r>
+        <w:rPr>
+          <w:rFonts w:ascii="Courier New" w:hAnsi="Courier New" w:cs="Courier New"/>
+          <w:color w:val="666666"/>
+          <w:sz w:val="20"/>
+          <w:szCs w:val="20"/>
+        </w:rPr>
+        <w:br/>
+      </w:r>
+      <w:r>
+        <w:rPr>
+          <w:rStyle w:val="whitespace"/>
+          <w:rFonts w:ascii="Courier New" w:hAnsi="Courier New" w:cs="Courier New"/>
+          <w:color w:val="666666"/>
+          <w:sz w:val="20"/>
+          <w:szCs w:val="20"/>
+        </w:rPr>
+        <w:t>     </w:t>
+      </w:r>
+      <w:proofErr w:type="spellStart"/>
+      <w:r>
+        <w:rPr>
+          <w:rStyle w:val="csharp-variable"/>
+          <w:rFonts w:ascii="Courier New" w:hAnsi="Courier New" w:cs="Courier New"/>
+          <w:color w:val="000000"/>
+          <w:sz w:val="20"/>
+          <w:szCs w:val="20"/>
+          <w:highlight w:val="green"/>
+        </w:rPr>
+        <w:t>usersInRoles</w:t>
+      </w:r>
+      <w:r>
+        <w:rPr>
+          <w:rStyle w:val="csharp-punctuation"/>
+          <w:rFonts w:ascii="Courier New" w:hAnsi="Courier New" w:cs="Courier New"/>
+          <w:color w:val="008000"/>
+          <w:sz w:val="20"/>
+          <w:szCs w:val="20"/>
+        </w:rPr>
+        <w:t>.</w:t>
+      </w:r>
+      <w:r>
+        <w:rPr>
+          <w:rStyle w:val="csharp-property"/>
+          <w:rFonts w:ascii="Courier New" w:hAnsi="Courier New" w:cs="Courier New"/>
+          <w:color w:val="000000"/>
+          <w:sz w:val="20"/>
+          <w:szCs w:val="20"/>
+          <w:highlight w:val="cyan"/>
+        </w:rPr>
+        <w:t>Username</w:t>
+      </w:r>
+      <w:proofErr w:type="spellEnd"/>
+      <w:r>
+        <w:rPr>
+          <w:rStyle w:val="csharp-operator"/>
+          <w:rFonts w:ascii="Courier New" w:hAnsi="Courier New" w:cs="Courier New"/>
+          <w:color w:val="800080"/>
+          <w:sz w:val="20"/>
+          <w:szCs w:val="20"/>
+        </w:rPr>
+        <w:t>= </w:t>
+      </w:r>
+      <w:r>
+        <w:rPr>
+          <w:rStyle w:val="csharp-string"/>
+          <w:rFonts w:ascii="Courier New" w:hAnsi="Courier New" w:cs="Courier New"/>
+          <w:color w:val="FF0000"/>
+          <w:sz w:val="20"/>
+          <w:szCs w:val="20"/>
+        </w:rPr>
+        <w:t>"Andrews"</w:t>
+      </w:r>
+      <w:r>
+        <w:rPr>
+          <w:rStyle w:val="csharp-punctuation"/>
+          <w:rFonts w:ascii="Courier New" w:hAnsi="Courier New" w:cs="Courier New"/>
+          <w:color w:val="008000"/>
+          <w:sz w:val="20"/>
+          <w:szCs w:val="20"/>
+        </w:rPr>
+        <w:t>;</w:t>
+      </w:r>
+      <w:r>
+        <w:rPr>
+          <w:rFonts w:ascii="Courier New" w:hAnsi="Courier New" w:cs="Courier New"/>
+          <w:color w:val="666666"/>
+          <w:sz w:val="20"/>
+          <w:szCs w:val="20"/>
+        </w:rPr>
+        <w:br/>
+      </w:r>
+      <w:r>
+        <w:rPr>
+          <w:b/>
+          <w:bCs/>
+        </w:rPr>
+        <w:t>//</w:t>
+      </w:r>
+      <w:proofErr w:type="spellStart"/>
+      <w:r>
+        <w:rPr>
+          <w:b/>
+          <w:bCs/>
+        </w:rPr>
+        <w:t>graph.Persist</w:t>
+      </w:r>
+      <w:proofErr w:type="spellEnd"/>
+      <w:r>
+        <w:rPr>
+          <w:b/>
+          <w:bCs/>
+        </w:rPr>
+        <w:t xml:space="preserve"> is pressing the Save button on the main graph</w:t>
+      </w:r>
+      <w:r>
+        <w:rPr>
+          <w:rFonts w:ascii="Courier New" w:hAnsi="Courier New" w:cs="Courier New"/>
+          <w:b/>
+          <w:bCs/>
+          <w:color w:val="666666"/>
+          <w:sz w:val="20"/>
+          <w:szCs w:val="20"/>
+        </w:rPr>
+        <w:t>.</w:t>
+      </w:r>
+      <w:r>
+        <w:rPr>
+          <w:rFonts w:ascii="Courier New" w:hAnsi="Courier New" w:cs="Courier New"/>
+          <w:b/>
+          <w:bCs/>
+          <w:color w:val="666666"/>
+          <w:sz w:val="20"/>
+          <w:szCs w:val="20"/>
+        </w:rPr>
+        <w:br/>
+      </w:r>
+      <w:r>
+        <w:rPr>
+          <w:rStyle w:val="whitespace"/>
+          <w:rFonts w:ascii="Courier New" w:hAnsi="Courier New" w:cs="Courier New"/>
+          <w:color w:val="666666"/>
+          <w:sz w:val="20"/>
+          <w:szCs w:val="20"/>
+        </w:rPr>
+        <w:t>     </w:t>
+      </w:r>
+      <w:proofErr w:type="spellStart"/>
+      <w:r>
+        <w:rPr>
+          <w:rStyle w:val="csharp-variable"/>
+          <w:rFonts w:ascii="Courier New" w:hAnsi="Courier New" w:cs="Courier New"/>
+          <w:color w:val="000000"/>
+          <w:sz w:val="20"/>
+          <w:szCs w:val="20"/>
+          <w:highlight w:val="yellow"/>
+        </w:rPr>
+        <w:t>graph</w:t>
+      </w:r>
+      <w:r>
+        <w:rPr>
+          <w:rStyle w:val="csharp-punctuation"/>
+          <w:rFonts w:ascii="Courier New" w:hAnsi="Courier New" w:cs="Courier New"/>
+          <w:color w:val="008000"/>
+          <w:sz w:val="20"/>
+          <w:szCs w:val="20"/>
+        </w:rPr>
+        <w:t>.</w:t>
+      </w:r>
+      <w:r>
+        <w:rPr>
+          <w:rStyle w:val="csharp-property"/>
+          <w:rFonts w:ascii="Courier New" w:hAnsi="Courier New" w:cs="Courier New"/>
+          <w:color w:val="000000"/>
+          <w:sz w:val="20"/>
+          <w:szCs w:val="20"/>
+        </w:rPr>
+        <w:t>Persist</w:t>
+      </w:r>
+      <w:proofErr w:type="spellEnd"/>
+      <w:r>
+        <w:rPr>
+          <w:rStyle w:val="csharp-punctuation"/>
+          <w:rFonts w:ascii="Courier New" w:hAnsi="Courier New" w:cs="Courier New"/>
+          <w:color w:val="008000"/>
+          <w:sz w:val="20"/>
+          <w:szCs w:val="20"/>
+        </w:rPr>
+        <w:t>();</w:t>
+      </w:r>
+    </w:p>
     <w:p/>
     <w:p>
       <w:pPr>
@@ -134,7 +1230,55 @@
           <w:b/>
           <w:bCs/>
         </w:rPr>
-        <w:t>Here is a basic example:</w:t>
+        <w:t xml:space="preserve">Here </w:t>
+      </w:r>
+      <w:r>
+        <w:rPr>
+          <w:rStyle w:val="SubtleEmphasis"/>
+          <w:b/>
+          <w:bCs/>
+        </w:rPr>
+        <w:t>are some</w:t>
+      </w:r>
+      <w:r>
+        <w:rPr>
+          <w:rStyle w:val="SubtleEmphasis"/>
+          <w:b/>
+          <w:bCs/>
+        </w:rPr>
+        <w:t xml:space="preserve"> </w:t>
+      </w:r>
+      <w:r>
+        <w:rPr>
+          <w:rStyle w:val="SubtleEmphasis"/>
+          <w:b/>
+          <w:bCs/>
+        </w:rPr>
+        <w:t xml:space="preserve">more </w:t>
+      </w:r>
+      <w:r>
+        <w:rPr>
+          <w:rStyle w:val="SubtleEmphasis"/>
+          <w:b/>
+          <w:bCs/>
+        </w:rPr>
+        <w:t>basic example</w:t>
+      </w:r>
+      <w:r>
+        <w:rPr>
+          <w:rStyle w:val="SubtleEmphasis"/>
+          <w:b/>
+          <w:bCs/>
+        </w:rPr>
+        <w:t>s</w:t>
+      </w:r>
+      <w:r>
+        <w:rPr>
+          <w:rStyle w:val="SubtleEmphasis"/>
+          <w:b/>
+          <w:bCs/>
+        </w:rPr>
+        <w:t>:</w:t>
       </w:r>
     </w:p>
     <w:bookmarkStart w:id="0" w:name="_MON_1737307080"/>
@@ -161,24 +1305,24 @@
             <v:path o:extrusionok="f" gradientshapeok="t" o:connecttype="rect"/>
             <o:lock v:ext="edit" aspectratio="t"/>
           </v:shapetype>
-          <v:shape id="_x0000_i1052" type="#_x0000_t75" style="width:74.25pt;height:49.5pt" o:ole="">
-            <v:imagedata r:id="rId6" o:title=""/>
+          <v:shape id="_x0000_i1025" type="#_x0000_t75" style="width:74.25pt;height:49.5pt" o:ole="" o:bordertopcolor="this" o:borderleftcolor="this" o:borderbottomcolor="this" o:borderrightcolor="this">
+            <v:imagedata r:id="rId7" o:title=""/>
             <w10:bordertop type="single" width="4"/>
             <w10:borderleft type="single" width="4"/>
             <w10:borderbottom type="single" width="4"/>
             <w10:borderright type="single" width="4"/>
           </v:shape>
-          <o:OLEObject Type="Embed" ProgID="Word.OpenDocumentText.12" ShapeID="_x0000_i1052" DrawAspect="Icon" ObjectID="_1738569935" r:id="rId7"/>
+          <o:OLEObject Type="Embed" ProgID="Word.OpenDocumentText.12" ShapeID="_x0000_i1025" DrawAspect="Icon" ObjectID="_1739326202" r:id="rId8"/>
         </w:object>
       </w:r>
       <w:bookmarkStart w:id="1" w:name="_MON_1738569758"/>
       <w:bookmarkEnd w:id="1"/>
       <w:r>
         <w:object w:dxaOrig="1488" w:dyaOrig="991" w14:anchorId="565C7BA3">
-          <v:shape id="_x0000_i1053" type="#_x0000_t75" style="width:74.25pt;height:49.5pt" o:ole="">
-            <v:imagedata r:id="rId8" o:title=""/>
+          <v:shape id="_x0000_i1026" type="#_x0000_t75" style="width:74.25pt;height:49.5pt" o:ole="">
+            <v:imagedata r:id="rId9" o:title=""/>
           </v:shape>
-          <o:OLEObject Type="Embed" ProgID="Word.OpenDocumentText.12" ShapeID="_x0000_i1053" DrawAspect="Icon" ObjectID="_1738569936" r:id="rId9"/>
+          <o:OLEObject Type="Embed" ProgID="Word.OpenDocumentText.12" ShapeID="_x0000_i1026" DrawAspect="Icon" ObjectID="_1739326203" r:id="rId10"/>
         </w:object>
       </w:r>
     </w:p>
@@ -791,6 +1935,41 @@
       <w:szCs w:val="18"/>
     </w:rPr>
   </w:style>
+  <w:style w:type="character" w:customStyle="1" w:styleId="csharp-variable">
+    <w:name w:val="csharp-variable"/>
+    <w:basedOn w:val="DefaultParagraphFont"/>
+    <w:rsid w:val="00BB19E0"/>
+  </w:style>
+  <w:style w:type="character" w:customStyle="1" w:styleId="csharp-operator">
+    <w:name w:val="csharp-operator"/>
+    <w:basedOn w:val="DefaultParagraphFont"/>
+    <w:rsid w:val="00BB19E0"/>
+  </w:style>
+  <w:style w:type="character" w:customStyle="1" w:styleId="csharp-punctuation">
+    <w:name w:val="csharp-punctuation"/>
+    <w:basedOn w:val="DefaultParagraphFont"/>
+    <w:rsid w:val="00BB19E0"/>
+  </w:style>
+  <w:style w:type="character" w:customStyle="1" w:styleId="whitespace">
+    <w:name w:val="whitespace"/>
+    <w:basedOn w:val="DefaultParagraphFont"/>
+    <w:rsid w:val="00BB19E0"/>
+  </w:style>
+  <w:style w:type="character" w:customStyle="1" w:styleId="csharp-keyword">
+    <w:name w:val="csharp-keyword"/>
+    <w:basedOn w:val="DefaultParagraphFont"/>
+    <w:rsid w:val="00BB19E0"/>
+  </w:style>
+  <w:style w:type="character" w:customStyle="1" w:styleId="csharp-property">
+    <w:name w:val="csharp-property"/>
+    <w:basedOn w:val="DefaultParagraphFont"/>
+    <w:rsid w:val="00BB19E0"/>
+  </w:style>
+  <w:style w:type="character" w:customStyle="1" w:styleId="csharp-string">
+    <w:name w:val="csharp-string"/>
+    <w:basedOn w:val="DefaultParagraphFont"/>
+    <w:rsid w:val="00BB19E0"/>
+  </w:style>
 </w:styles>
 </file>
 

</xml_diff>